<commit_message>
Naam van Joyce verwijderd uit vacatures
</commit_message>
<xml_diff>
--- a/Documentation/Vacature_MediorBusinessAnalyst_v3.docx
+++ b/Documentation/Vacature_MediorBusinessAnalyst_v3.docx
@@ -49,7 +49,7 @@
                         <a:effectLst/>
                         <a:extLst>
                           <a:ext uri="{C572A759-6A51-4108-AA02-DFA0A04FC94B}">
-                            <ma14:wrappingTextBoxFlag xmlns:ma14="http://schemas.microsoft.com/office/mac/drawingml/2011/main" xmlns:w="http://schemas.openxmlformats.org/wordprocessingml/2006/main" xmlns:w10="urn:schemas-microsoft-com:office:word" xmlns:v="urn:schemas-microsoft-com:vml" xmlns:o="urn:schemas-microsoft-com:office:office" xmlns:mv="urn:schemas-microsoft-com:mac:vml" xmlns:mo="http://schemas.microsoft.com/office/mac/office/2008/main" xmlns=""/>
+                            <ma14:wrappingTextBoxFlag xmlns="" xmlns:mo="http://schemas.microsoft.com/office/mac/office/2008/main" xmlns:mv="urn:schemas-microsoft-com:mac:vml" xmlns:o="urn:schemas-microsoft-com:office:office" xmlns:v="urn:schemas-microsoft-com:vml" xmlns:w10="urn:schemas-microsoft-com:office:word" xmlns:w="http://schemas.openxmlformats.org/wordprocessingml/2006/main" xmlns:ma14="http://schemas.microsoft.com/office/mac/drawingml/2011/main"/>
                           </a:ext>
                         </a:extLst>
                       </wps:spPr>
@@ -503,8 +503,6 @@
                               </w:rPr>
                               <w:t xml:space="preserve"> anderzijds;</w:t>
                             </w:r>
-                            <w:bookmarkStart w:id="0" w:name="_GoBack"/>
-                            <w:bookmarkEnd w:id="0"/>
                           </w:p>
                           <w:p>
                             <w:pPr>
@@ -1294,16 +1292,31 @@
                           <w:p/>
                           <w:p>
                             <w:r>
-                              <w:t xml:space="preserve">Heb je interesse in deze uitdaging of ken je iemand in jouw netwerk die interesse kan hebben? Stuur je contact gegevens en CV naar Joyce Pauwels via </w:t>
-                            </w:r>
-                            <w:hyperlink r:id="rId9" w:history="1">
-                              <w:r>
-                                <w:rPr>
-                                  <w:rStyle w:val="Hyperlink"/>
-                                </w:rPr>
-                                <w:t>recruitment@thebusinessanalysts.be</w:t>
-                              </w:r>
-                            </w:hyperlink>
+                              <w:t xml:space="preserve">Heb je interesse in deze uitdaging of ken je iemand in jouw netwerk die interesse kan hebben? Stuur je contact gegevens en CV naar </w:t>
+                            </w:r>
+                            <w:bookmarkStart w:id="0" w:name="_GoBack"/>
+                            <w:bookmarkEnd w:id="0"/>
+                            <w:r>
+                              <w:fldChar w:fldCharType="begin"/>
+                            </w:r>
+                            <w:r>
+                              <w:instrText xml:space="preserve"> HYPERLINK "mailto:recruitment@thebusinessanalysts.be" </w:instrText>
+                            </w:r>
+                            <w:r>
+                              <w:fldChar w:fldCharType="separate"/>
+                            </w:r>
+                            <w:r>
+                              <w:rPr>
+                                <w:rStyle w:val="Hyperlink"/>
+                              </w:rPr>
+                              <w:t>recruitment@thebusinessanalysts.be</w:t>
+                            </w:r>
+                            <w:r>
+                              <w:rPr>
+                                <w:rStyle w:val="Hyperlink"/>
+                              </w:rPr>
+                              <w:fldChar w:fldCharType="end"/>
+                            </w:r>
                             <w:r>
                               <w:t>!</w:t>
                             </w:r>
@@ -1484,7 +1497,7 @@
                       <w:r>
                         <w:t xml:space="preserve">Om het team van </w:t>
                       </w:r>
-                      <w:hyperlink r:id="rId10" w:history="1">
+                      <w:hyperlink r:id="rId9" w:history="1">
                         <w:r>
                           <w:rPr>
                             <w:rStyle w:val="Hyperlink"/>
@@ -1503,7 +1516,7 @@
                       <w:r>
                         <w:t xml:space="preserve">(deel van de </w:t>
                       </w:r>
-                      <w:hyperlink r:id="rId11" w:history="1">
+                      <w:hyperlink r:id="rId10" w:history="1">
                         <w:r>
                           <w:rPr>
                             <w:rStyle w:val="Hyperlink"/>
@@ -1523,7 +1536,7 @@
                       <w:r>
                         <w:t xml:space="preserve"> </w:t>
                       </w:r>
-                      <w:hyperlink r:id="rId12" w:history="1">
+                      <w:hyperlink r:id="rId11" w:history="1">
                         <w:r>
                           <w:rPr>
                             <w:rStyle w:val="Hyperlink"/>
@@ -1816,8 +1829,6 @@
                         </w:rPr>
                         <w:t xml:space="preserve"> anderzijds;</w:t>
                       </w:r>
-                      <w:bookmarkStart w:id="1" w:name="_GoBack"/>
-                      <w:bookmarkEnd w:id="1"/>
                     </w:p>
                     <w:p>
                       <w:pPr>
@@ -2607,16 +2618,31 @@
                     <w:p/>
                     <w:p>
                       <w:r>
-                        <w:t xml:space="preserve">Heb je interesse in deze uitdaging of ken je iemand in jouw netwerk die interesse kan hebben? Stuur je contact gegevens en CV naar Joyce Pauwels via </w:t>
-                      </w:r>
-                      <w:hyperlink r:id="rId13" w:history="1">
-                        <w:r>
-                          <w:rPr>
-                            <w:rStyle w:val="Hyperlink"/>
-                          </w:rPr>
-                          <w:t>recruitment@thebusinessanalysts.be</w:t>
-                        </w:r>
-                      </w:hyperlink>
+                        <w:t xml:space="preserve">Heb je interesse in deze uitdaging of ken je iemand in jouw netwerk die interesse kan hebben? Stuur je contact gegevens en CV naar </w:t>
+                      </w:r>
+                      <w:bookmarkStart w:id="1" w:name="_GoBack"/>
+                      <w:bookmarkEnd w:id="1"/>
+                      <w:r>
+                        <w:fldChar w:fldCharType="begin"/>
+                      </w:r>
+                      <w:r>
+                        <w:instrText xml:space="preserve"> HYPERLINK "mailto:recruitment@thebusinessanalysts.be" </w:instrText>
+                      </w:r>
+                      <w:r>
+                        <w:fldChar w:fldCharType="separate"/>
+                      </w:r>
+                      <w:r>
+                        <w:rPr>
+                          <w:rStyle w:val="Hyperlink"/>
+                        </w:rPr>
+                        <w:t>recruitment@thebusinessanalysts.be</w:t>
+                      </w:r>
+                      <w:r>
+                        <w:rPr>
+                          <w:rStyle w:val="Hyperlink"/>
+                        </w:rPr>
+                        <w:fldChar w:fldCharType="end"/>
+                      </w:r>
                       <w:r>
                         <w:t>!</w:t>
                       </w:r>
@@ -5252,7 +5278,7 @@
 </file>
 
 <file path=customXml/itemProps1.xml><?xml version="1.0" encoding="utf-8"?>
-<ds:datastoreItem xmlns:ds="http://schemas.openxmlformats.org/officeDocument/2006/customXml" ds:itemID="{EE9C3D09-D643-4A6F-83F3-C3A6F2810D48}">
+<ds:datastoreItem xmlns:ds="http://schemas.openxmlformats.org/officeDocument/2006/customXml" ds:itemID="{284EAD6F-ED47-4C42-8ACE-B3EF61349822}">
   <ds:schemaRefs>
     <ds:schemaRef ds:uri="http://schemas.openxmlformats.org/officeDocument/2006/bibliography"/>
   </ds:schemaRefs>

</xml_diff>